<commit_message>
api spec updated incl. post spec for poweroad
</commit_message>
<xml_diff>
--- a/docs/hse-api.docx
+++ b/docs/hse-api.docx
@@ -3157,7 +3157,7 @@
         <w:rPr>
           <w:rStyle w:val="Code2"/>
         </w:rPr>
-        <w:t>period</w:t>
+        <w:t>periodId</w:t>
       </w:r>
       <w:r>
         <w:t xml:space="preserve"> </w:t>
@@ -3583,13 +3583,13 @@
         <w:t>http://api.sundaya.com/</w:t>
       </w:r>
       <w:r>
-        <w:t>hse</w:t>
-      </w:r>
-      <w:r>
-        <w:t>/{</w:t>
-      </w:r>
-      <w:r>
-        <w:t>period</w:t>
+        <w:t>monitoring-data/</w:t>
+      </w:r>
+      <w:r>
+        <w:t>{</w:t>
+      </w:r>
+      <w:r>
+        <w:t>periodId</w:t>
       </w:r>
       <w:r>
         <w:t>}</w:t>
@@ -3601,7 +3601,7 @@
         <w:t>{</w:t>
       </w:r>
       <w:r>
-        <w:t>end</w:t>
+        <w:t>periodEnd</w:t>
       </w:r>
       <w:r>
         <w:t>}</w:t>
@@ -3624,13 +3624,7 @@
         <w:rPr>
           <w:rStyle w:val="Hyperlink"/>
         </w:rPr>
-        <w:t>hse</w:t>
-      </w:r>
-      <w:r>
-        <w:rPr>
-          <w:rStyle w:val="Hyperlink"/>
-        </w:rPr>
-        <w:t>/</w:t>
+        <w:t>monitoring-data/</w:t>
       </w:r>
       <w:r>
         <w:rPr>
@@ -3729,13 +3723,7 @@
         <w:rPr>
           <w:rStyle w:val="Hyperlink"/>
         </w:rPr>
-        <w:t>hse</w:t>
-      </w:r>
-      <w:r>
-        <w:rPr>
-          <w:rStyle w:val="Hyperlink"/>
-        </w:rPr>
-        <w:t>/</w:t>
+        <w:t>monitoring-data/</w:t>
       </w:r>
       <w:r>
         <w:rPr>
@@ -3761,13 +3749,7 @@
         <w:rPr>
           <w:rStyle w:val="Hyperlink"/>
         </w:rPr>
-        <w:t>hse</w:t>
-      </w:r>
-      <w:r>
-        <w:rPr>
-          <w:rStyle w:val="Hyperlink"/>
-        </w:rPr>
-        <w:t>/</w:t>
+        <w:t>monitoring-data/</w:t>
       </w:r>
       <w:r>
         <w:rPr>
@@ -3817,13 +3799,7 @@
           <w:rPr>
             <w:rStyle w:val="Hyperlink"/>
           </w:rPr>
-          <w:t>hse</w:t>
-        </w:r>
-        <w:r>
-          <w:rPr>
-            <w:rStyle w:val="Hyperlink"/>
-          </w:rPr>
-          <w:t>/</w:t>
+          <w:t>monitoring-data/</w:t>
         </w:r>
         <w:r>
           <w:rPr>
@@ -3850,13 +3826,7 @@
         <w:rPr>
           <w:rStyle w:val="Hyperlink"/>
         </w:rPr>
-        <w:t>hse</w:t>
-      </w:r>
-      <w:r>
-        <w:rPr>
-          <w:rStyle w:val="Hyperlink"/>
-        </w:rPr>
-        <w:t>/</w:t>
+        <w:t>monitoring-data/</w:t>
       </w:r>
       <w:r>
         <w:rPr>
@@ -4061,10 +4031,7 @@
         <w:t xml:space="preserve">    GET /</w:t>
       </w:r>
       <w:r>
-        <w:t>hse</w:t>
-      </w:r>
-      <w:r>
-        <w:t>/</w:t>
+        <w:t>monitoring-data/</w:t>
       </w:r>
       <w:r>
         <w:t>week/20190209/ HTTP/1.1</w:t>
@@ -4210,8 +4177,8 @@
         <w:tblLook w:val="04A0" w:firstRow="1" w:lastRow="0" w:firstColumn="1" w:lastColumn="0" w:noHBand="0" w:noVBand="1"/>
       </w:tblPr>
       <w:tblGrid>
-        <w:gridCol w:w="1012"/>
-        <w:gridCol w:w="8004"/>
+        <w:gridCol w:w="1085"/>
+        <w:gridCol w:w="7931"/>
       </w:tblGrid>
       <w:tr>
         <w:trPr>
@@ -4380,7 +4347,19 @@
               <w:rPr>
                 <w:rStyle w:val="Hyperlink"/>
               </w:rPr>
-              <w:t>http:/api.sundaya.com/hse/week/20190210</w:t>
+              <w:t>http:/api.sundaya.com/</w:t>
+            </w:r>
+            <w:r>
+              <w:rPr>
+                <w:rStyle w:val="Hyperlink"/>
+              </w:rPr>
+              <w:t>monitoring-data/</w:t>
+            </w:r>
+            <w:r>
+              <w:rPr>
+                <w:rStyle w:val="Hyperlink"/>
+              </w:rPr>
+              <w:t>week/20190210</w:t>
             </w:r>
           </w:p>
           <w:p>
@@ -4442,7 +4421,19 @@
               <w:rPr>
                 <w:rStyle w:val="Hyperlink"/>
               </w:rPr>
-              <w:t>href=http:/api.sundaya.com/hse/day/20190204</w:t>
+              <w:t>href=http:/api.sundaya.com/</w:t>
+            </w:r>
+            <w:r>
+              <w:rPr>
+                <w:rStyle w:val="Hyperlink"/>
+              </w:rPr>
+              <w:t>monitoring-data/</w:t>
+            </w:r>
+            <w:r>
+              <w:rPr>
+                <w:rStyle w:val="Hyperlink"/>
+              </w:rPr>
+              <w:t>day/20190204</w:t>
             </w:r>
           </w:p>
         </w:tc>
@@ -4460,7 +4451,6 @@
               <w:top w:w="28" w:type="dxa"/>
               <w:bottom w:w="28" w:type="dxa"/>
             </w:tcMar>
-            <w:hideMark/>
           </w:tcPr>
           <w:p>
             <w:pPr>
@@ -4475,7 +4465,7 @@
               <w:rPr>
                 <w:rStyle w:val="Code0"/>
               </w:rPr>
-              <w:t>item</w:t>
+              <w:t>collection</w:t>
             </w:r>
           </w:p>
         </w:tc>
@@ -4495,7 +4485,53 @@
               <w:keepLines/>
             </w:pPr>
             <w:r>
-              <w:t xml:space="preserve">Identifies child resources of the collection represented by the link's context. </w:t>
+              <w:t>In ‘</w:t>
+            </w:r>
+            <w:r>
+              <w:rPr>
+                <w:rStyle w:val="Code1"/>
+              </w:rPr>
+              <w:t>collection.links</w:t>
+            </w:r>
+            <w:r>
+              <w:t xml:space="preserve">’ it targets the item series whiich make up the collection (name = </w:t>
+            </w:r>
+            <w:r>
+              <w:rPr>
+                <w:rStyle w:val="Code2"/>
+              </w:rPr>
+              <w:t>week.days</w:t>
+            </w:r>
+            <w:r>
+              <w:t>).</w:t>
+            </w:r>
+          </w:p>
+          <w:p>
+            <w:pPr>
+              <w:pStyle w:val="tablebullet1"/>
+              <w:keepNext/>
+              <w:keepLines/>
+            </w:pPr>
+            <w:r>
+              <w:t>e.g. href=</w:t>
+            </w:r>
+            <w:r>
+              <w:rPr>
+                <w:rStyle w:val="Hyperlink"/>
+              </w:rPr>
+              <w:t>http:/api.sundaya.com/</w:t>
+            </w:r>
+            <w:r>
+              <w:rPr>
+                <w:rStyle w:val="Hyperlink"/>
+              </w:rPr>
+              <w:t>monitoring-data/</w:t>
+            </w:r>
+            <w:r>
+              <w:rPr>
+                <w:rStyle w:val="Hyperlink"/>
+              </w:rPr>
+              <w:t>day/20190204/20190210</w:t>
             </w:r>
           </w:p>
           <w:p>
@@ -4504,6 +4540,66 @@
               <w:keepNext/>
               <w:keepLines/>
             </w:pPr>
+          </w:p>
+        </w:tc>
+      </w:tr>
+      <w:tr>
+        <w:trPr>
+          <w:cantSplit/>
+          <w:trHeight w:val="77"/>
+        </w:trPr>
+        <w:tc>
+          <w:tcPr>
+            <w:tcW w:w="561" w:type="pct"/>
+            <w:shd w:val="clear" w:color="auto" w:fill="FFFFFF" w:themeFill="background1"/>
+            <w:tcMar>
+              <w:top w:w="28" w:type="dxa"/>
+              <w:bottom w:w="28" w:type="dxa"/>
+            </w:tcMar>
+            <w:hideMark/>
+          </w:tcPr>
+          <w:p>
+            <w:pPr>
+              <w:pStyle w:val="Tabletext2"/>
+              <w:keepNext/>
+              <w:keepLines/>
+              <w:rPr>
+                <w:rStyle w:val="Code0"/>
+              </w:rPr>
+            </w:pPr>
+            <w:r>
+              <w:rPr>
+                <w:rStyle w:val="Code0"/>
+              </w:rPr>
+              <w:t>item</w:t>
+            </w:r>
+          </w:p>
+        </w:tc>
+        <w:tc>
+          <w:tcPr>
+            <w:tcW w:w="4439" w:type="pct"/>
+            <w:shd w:val="clear" w:color="auto" w:fill="FFFFFF" w:themeFill="background1"/>
+            <w:tcMar>
+              <w:top w:w="28" w:type="dxa"/>
+              <w:bottom w:w="28" w:type="dxa"/>
+            </w:tcMar>
+          </w:tcPr>
+          <w:p>
+            <w:pPr>
+              <w:pStyle w:val="Tabletext2"/>
+              <w:keepNext/>
+              <w:keepLines/>
+            </w:pPr>
+            <w:r>
+              <w:t xml:space="preserve">Identifies child resources of the collection represented by the link's context. </w:t>
+            </w:r>
+          </w:p>
+          <w:p>
+            <w:pPr>
+              <w:pStyle w:val="Tabletext2"/>
+              <w:keepNext/>
+              <w:keepLines/>
+            </w:pPr>
             <w:r>
               <w:t xml:space="preserve">In </w:t>
             </w:r>
@@ -4514,19 +4610,40 @@
               <w:rPr>
                 <w:rStyle w:val="Code1"/>
               </w:rPr>
-              <w:t>collection.links</w:t>
+              <w:t>collection.</w:t>
+            </w:r>
+            <w:r>
+              <w:rPr>
+                <w:rStyle w:val="Code1"/>
+              </w:rPr>
+              <w:t>items.</w:t>
+            </w:r>
+            <w:r>
+              <w:rPr>
+                <w:rStyle w:val="Code1"/>
+              </w:rPr>
+              <w:t>links</w:t>
             </w:r>
             <w:r>
               <w:t>’</w:t>
             </w:r>
             <w:r>
-              <w:t xml:space="preserve"> it targets the item series whiich make up the collection (name = </w:t>
+              <w:t xml:space="preserve"> it targets subitems of the item in that context (name</w:t>
+            </w:r>
+            <w:r>
+              <w:t xml:space="preserve"> </w:t>
+            </w:r>
+            <w:r>
+              <w:t>=</w:t>
+            </w:r>
+            <w:r>
+              <w:t xml:space="preserve"> </w:t>
             </w:r>
             <w:r>
               <w:rPr>
                 <w:rStyle w:val="Code2"/>
               </w:rPr>
-              <w:t>week.days</w:t>
+              <w:t>day.hours</w:t>
             </w:r>
             <w:r>
               <w:t>).</w:t>
@@ -4545,78 +4662,19 @@
               <w:rPr>
                 <w:rStyle w:val="Hyperlink"/>
               </w:rPr>
-              <w:t>http:/api.sundaya.com/hse/day/20190204/20190210</w:t>
-            </w:r>
-          </w:p>
-          <w:p>
-            <w:pPr>
-              <w:pStyle w:val="Tabletext2"/>
-              <w:keepNext/>
-              <w:keepLines/>
-            </w:pPr>
-            <w:r>
-              <w:t xml:space="preserve">In </w:t>
-            </w:r>
-            <w:r>
-              <w:t>‘</w:t>
-            </w:r>
-            <w:r>
-              <w:rPr>
-                <w:rStyle w:val="Code1"/>
-              </w:rPr>
-              <w:t>collection.</w:t>
-            </w:r>
-            <w:r>
-              <w:rPr>
-                <w:rStyle w:val="Code1"/>
-              </w:rPr>
-              <w:t>items.</w:t>
-            </w:r>
-            <w:r>
-              <w:rPr>
-                <w:rStyle w:val="Code1"/>
-              </w:rPr>
-              <w:t>links</w:t>
-            </w:r>
-            <w:r>
-              <w:t>’</w:t>
-            </w:r>
-            <w:r>
-              <w:t xml:space="preserve"> it targets subitems of the item in that context (name</w:t>
-            </w:r>
-            <w:r>
-              <w:t xml:space="preserve"> </w:t>
-            </w:r>
-            <w:r>
-              <w:t>=</w:t>
-            </w:r>
-            <w:r>
-              <w:t xml:space="preserve"> </w:t>
-            </w:r>
-            <w:r>
-              <w:rPr>
-                <w:rStyle w:val="Code2"/>
-              </w:rPr>
-              <w:t>day.hours</w:t>
-            </w:r>
-            <w:r>
-              <w:t>).</w:t>
-            </w:r>
-          </w:p>
-          <w:p>
-            <w:pPr>
-              <w:pStyle w:val="tablebullet1"/>
-              <w:keepNext/>
-              <w:keepLines/>
-            </w:pPr>
-            <w:r>
-              <w:t>e.g. href=</w:t>
+              <w:t>http:/api.sundaya.com/</w:t>
             </w:r>
             <w:r>
               <w:rPr>
                 <w:rStyle w:val="Hyperlink"/>
               </w:rPr>
-              <w:t>http:/api.sundaya.com/hse/hour/201902050600/201902050500</w:t>
+              <w:t>monitoring-data/</w:t>
+            </w:r>
+            <w:r>
+              <w:rPr>
+                <w:rStyle w:val="Hyperlink"/>
+              </w:rPr>
+              <w:t>hour/201902050600/201902050500</w:t>
             </w:r>
           </w:p>
         </w:tc>
@@ -4896,10 +4954,36 @@
         <w:rPr>
           <w:rStyle w:val="Code2"/>
         </w:rPr>
-        <w:t>siteid</w:t>
-      </w:r>
-      <w:r>
-        <w:t>) and access key:</w:t>
+        <w:t>siteId</w:t>
+      </w:r>
+      <w:r>
+        <w:t xml:space="preserve">) and </w:t>
+      </w:r>
+      <w:r>
+        <w:t>a</w:t>
+      </w:r>
+      <w:r>
+        <w:t>ccesskey</w:t>
+      </w:r>
+      <w:r>
+        <w:t xml:space="preserve"> (</w:t>
+      </w:r>
+      <w:r>
+        <w:rPr>
+          <w:rStyle w:val="Code2"/>
+        </w:rPr>
+        <w:t>accessKey</w:t>
+      </w:r>
+      <w:bookmarkStart w:id="17" w:name="_GoBack"/>
+      <w:bookmarkEnd w:id="17"/>
+      <w:r>
+        <w:t xml:space="preserve">, </w:t>
+      </w:r>
+      <w:r>
+        <w:t>in the Header)</w:t>
+      </w:r>
+      <w:r>
+        <w:t>:</w:t>
       </w:r>
     </w:p>
     <w:p>
@@ -4916,7 +5000,25 @@
         <w:rPr>
           <w:rStyle w:val="Hyperlink"/>
         </w:rPr>
-        <w:t>hse</w:t>
+        <w:t>monitoring-data/</w:t>
+      </w:r>
+      <w:r>
+        <w:rPr>
+          <w:rStyle w:val="Hyperlink"/>
+        </w:rPr>
+        <w:t>{</w:t>
+      </w:r>
+      <w:r>
+        <w:rPr>
+          <w:rStyle w:val="Hyperlink"/>
+        </w:rPr>
+        <w:t>periodId</w:t>
+      </w:r>
+      <w:r>
+        <w:rPr>
+          <w:rStyle w:val="Hyperlink"/>
+        </w:rPr>
+        <w:t>}</w:t>
       </w:r>
       <w:r>
         <w:rPr>
@@ -4934,7 +5036,7 @@
         <w:rPr>
           <w:rStyle w:val="Hyperlink"/>
         </w:rPr>
-        <w:t>period</w:t>
+        <w:t>periodEnd</w:t>
       </w:r>
       <w:r>
         <w:rPr>
@@ -4946,31 +5048,19 @@
         <w:rPr>
           <w:rStyle w:val="Hyperlink"/>
         </w:rPr>
-        <w:t>/</w:t>
+        <w:t>?site={</w:t>
       </w:r>
       <w:r>
         <w:rPr>
           <w:rStyle w:val="Hyperlink"/>
         </w:rPr>
-        <w:t>{</w:t>
-      </w:r>
-      <w:r>
-        <w:rPr>
-          <w:rStyle w:val="Hyperlink"/>
-        </w:rPr>
-        <w:t>end</w:t>
+        <w:t>siteId</w:t>
       </w:r>
       <w:r>
         <w:rPr>
           <w:rStyle w:val="Hyperlink"/>
         </w:rPr>
         <w:t>}</w:t>
-      </w:r>
-      <w:r>
-        <w:rPr>
-          <w:rStyle w:val="Hyperlink"/>
-        </w:rPr>
-        <w:t>?site={siteid}&amp;key={accesskey}</w:t>
       </w:r>
     </w:p>
     <w:p>
@@ -4981,7 +5071,7 @@
         <w:rPr>
           <w:rStyle w:val="Code2"/>
         </w:rPr>
-        <w:t>period</w:t>
+        <w:t>periodId</w:t>
       </w:r>
       <w:r>
         <w:t xml:space="preserve"> specifies t</w:t>
@@ -5025,7 +5115,13 @@
         <w:rPr>
           <w:rStyle w:val="Hyperlink"/>
         </w:rPr>
-        <w:t>hse</w:t>
+        <w:t>monitoring-data/</w:t>
+      </w:r>
+      <w:r>
+        <w:rPr>
+          <w:rStyle w:val="Hyperlink"/>
+        </w:rPr>
+        <w:t>week</w:t>
       </w:r>
       <w:r>
         <w:rPr>
@@ -5037,25 +5133,13 @@
         <w:rPr>
           <w:rStyle w:val="Hyperlink"/>
         </w:rPr>
-        <w:t>week</w:t>
+        <w:t>{</w:t>
       </w:r>
       <w:r>
         <w:rPr>
           <w:rStyle w:val="Hyperlink"/>
         </w:rPr>
-        <w:t>/</w:t>
-      </w:r>
-      <w:r>
-        <w:rPr>
-          <w:rStyle w:val="Hyperlink"/>
-        </w:rPr>
-        <w:t>{</w:t>
-      </w:r>
-      <w:r>
-        <w:rPr>
-          <w:rStyle w:val="Hyperlink"/>
-        </w:rPr>
-        <w:t>end</w:t>
+        <w:t>periodEnd</w:t>
       </w:r>
       <w:r>
         <w:rPr>
@@ -5085,13 +5169,7 @@
           <w:rPr>
             <w:rStyle w:val="Hyperlink"/>
           </w:rPr>
-          <w:t>hse</w:t>
-        </w:r>
-        <w:r>
-          <w:rPr>
-            <w:rStyle w:val="Hyperlink"/>
-          </w:rPr>
-          <w:t>/</w:t>
+          <w:t>monitoring-data/</w:t>
         </w:r>
         <w:r>
           <w:rPr>
@@ -5107,9 +5185,6 @@
         <w:tab/>
       </w:r>
       <w:r>
-        <w:tab/>
-      </w:r>
-      <w:r>
         <w:t>- return</w:t>
       </w:r>
       <w:r>
@@ -5156,7 +5231,13 @@
         <w:rPr>
           <w:rStyle w:val="Hyperlink"/>
         </w:rPr>
-        <w:t>hse</w:t>
+        <w:t>monitoring-data/</w:t>
+      </w:r>
+      <w:r>
+        <w:rPr>
+          <w:rStyle w:val="Hyperlink"/>
+        </w:rPr>
+        <w:t>week</w:t>
       </w:r>
       <w:r>
         <w:rPr>
@@ -5168,43 +5249,19 @@
         <w:rPr>
           <w:rStyle w:val="Hyperlink"/>
         </w:rPr>
-        <w:t>week</w:t>
+        <w:t>{</w:t>
       </w:r>
       <w:r>
         <w:rPr>
           <w:rStyle w:val="Hyperlink"/>
         </w:rPr>
-        <w:t>/</w:t>
-      </w:r>
-      <w:r>
-        <w:rPr>
-          <w:rStyle w:val="Hyperlink"/>
-        </w:rPr>
-        <w:t>{</w:t>
-      </w:r>
-      <w:r>
-        <w:rPr>
-          <w:rStyle w:val="Hyperlink"/>
-        </w:rPr>
-        <w:t>end</w:t>
+        <w:t>periodEnd</w:t>
       </w:r>
       <w:r>
         <w:rPr>
           <w:rStyle w:val="Hyperlink"/>
         </w:rPr>
         <w:t>}</w:t>
-      </w:r>
-      <w:r>
-        <w:rPr>
-          <w:rStyle w:val="Hyperlink"/>
-        </w:rPr>
-        <w:tab/>
-      </w:r>
-      <w:r>
-        <w:tab/>
-      </w:r>
-      <w:r>
-        <w:t xml:space="preserve"> </w:t>
       </w:r>
     </w:p>
     <w:p>
@@ -5224,13 +5281,7 @@
         <w:rPr>
           <w:rStyle w:val="Hyperlink"/>
         </w:rPr>
-        <w:t>hse</w:t>
-      </w:r>
-      <w:r>
-        <w:rPr>
-          <w:rStyle w:val="Hyperlink"/>
-        </w:rPr>
-        <w:t>/</w:t>
+        <w:t>monitoring-data/</w:t>
       </w:r>
       <w:r>
         <w:rPr>
@@ -5254,7 +5305,7 @@
         <w:rPr>
           <w:rStyle w:val="Code2"/>
         </w:rPr>
-        <w:t>period</w:t>
+        <w:t>periodId</w:t>
       </w:r>
       <w:r>
         <w:t xml:space="preserve"> are </w:t>
@@ -5357,7 +5408,7 @@
                 <w:rStyle w:val="Tableheading1"/>
                 <w:rFonts w:eastAsiaTheme="minorHAnsi"/>
               </w:rPr>
-              <w:t>period</w:t>
+              <w:t>periodId</w:t>
             </w:r>
           </w:p>
         </w:tc>
@@ -5388,7 +5439,6 @@
           <w:tcPr>
             <w:tcW w:w="627" w:type="pct"/>
             <w:shd w:val="clear" w:color="auto" w:fill="FFFFFF" w:themeFill="background1"/>
-            <w:hideMark/>
           </w:tcPr>
           <w:p>
             <w:pPr>
@@ -5398,21 +5448,83 @@
                 <w:rStyle w:val="Code0"/>
               </w:rPr>
             </w:pPr>
-            <w:bookmarkStart w:id="17" w:name="RANGE!A23:A30"/>
             <w:r>
               <w:rPr>
                 <w:rStyle w:val="Code0"/>
               </w:rPr>
-              <w:t>hour</w:t>
-            </w:r>
-            <w:bookmarkEnd w:id="17"/>
+              <w:t>second</w:t>
+            </w:r>
           </w:p>
         </w:tc>
         <w:tc>
           <w:tcPr>
             <w:tcW w:w="4373" w:type="pct"/>
             <w:shd w:val="clear" w:color="auto" w:fill="FFFFFF" w:themeFill="background1"/>
-            <w:hideMark/>
+          </w:tcPr>
+          <w:p>
+            <w:pPr>
+              <w:pStyle w:val="Tabletext2"/>
+              <w:keepNext/>
+            </w:pPr>
+            <w:r>
+              <w:t>seconds is the finest grain</w:t>
+            </w:r>
+            <w:r>
+              <w:t xml:space="preserve"> and is </w:t>
+            </w:r>
+            <w:r>
+              <w:t xml:space="preserve">not valid </w:t>
+            </w:r>
+            <w:r>
+              <w:t xml:space="preserve">in </w:t>
+            </w:r>
+            <w:r>
+              <w:t>path</w:t>
+            </w:r>
+            <w:r>
+              <w:t xml:space="preserve"> </w:t>
+            </w:r>
+            <w:r>
+              <w:t>parameter</w:t>
+            </w:r>
+            <w:r>
+              <w:t>s.</w:t>
+            </w:r>
+          </w:p>
+        </w:tc>
+      </w:tr>
+      <w:tr>
+        <w:trPr>
+          <w:cantSplit/>
+          <w:trHeight w:val="77"/>
+        </w:trPr>
+        <w:tc>
+          <w:tcPr>
+            <w:tcW w:w="627" w:type="pct"/>
+            <w:shd w:val="clear" w:color="auto" w:fill="FFFFFF" w:themeFill="background1"/>
+          </w:tcPr>
+          <w:p>
+            <w:pPr>
+              <w:pStyle w:val="Tabletext2"/>
+              <w:keepNext/>
+              <w:rPr>
+                <w:rStyle w:val="Code0"/>
+              </w:rPr>
+            </w:pPr>
+            <w:bookmarkStart w:id="18" w:name="RANGE!A23:A30"/>
+            <w:r>
+              <w:rPr>
+                <w:rStyle w:val="Code0"/>
+              </w:rPr>
+              <w:t>hour</w:t>
+            </w:r>
+            <w:bookmarkEnd w:id="18"/>
+          </w:p>
+        </w:tc>
+        <w:tc>
+          <w:tcPr>
+            <w:tcW w:w="4373" w:type="pct"/>
+            <w:shd w:val="clear" w:color="auto" w:fill="FFFFFF" w:themeFill="background1"/>
           </w:tcPr>
           <w:p>
             <w:pPr>
@@ -5925,9 +6037,9 @@
         <w:keepNext/>
         <w:spacing w:after="120"/>
       </w:pPr>
-      <w:bookmarkStart w:id="18" w:name="_Ref954797"/>
-      <w:bookmarkStart w:id="19" w:name="_Ref954792"/>
-      <w:bookmarkStart w:id="20" w:name="_Toc1301510"/>
+      <w:bookmarkStart w:id="19" w:name="_Ref954797"/>
+      <w:bookmarkStart w:id="20" w:name="_Ref954792"/>
+      <w:bookmarkStart w:id="21" w:name="_Toc1301510"/>
       <w:r>
         <w:t xml:space="preserve">Table </w:t>
       </w:r>
@@ -5961,27 +6073,27 @@
         </w:rPr>
         <w:fldChar w:fldCharType="end"/>
       </w:r>
-      <w:bookmarkEnd w:id="18"/>
+      <w:bookmarkEnd w:id="19"/>
       <w:r>
         <w:t xml:space="preserve"> </w:t>
       </w:r>
-      <w:bookmarkStart w:id="21" w:name="_Ref954829"/>
+      <w:bookmarkStart w:id="22" w:name="_Ref954829"/>
       <w:r>
         <w:t>List of periods</w:t>
       </w:r>
-      <w:bookmarkEnd w:id="19"/>
       <w:bookmarkEnd w:id="20"/>
       <w:bookmarkEnd w:id="21"/>
+      <w:bookmarkEnd w:id="22"/>
     </w:p>
     <w:p>
       <w:pPr>
         <w:pStyle w:val="Heading2"/>
       </w:pPr>
-      <w:bookmarkStart w:id="22" w:name="_Toc1301499"/>
+      <w:bookmarkStart w:id="23" w:name="_Toc1301499"/>
       <w:r>
         <w:t>Operations</w:t>
       </w:r>
-      <w:bookmarkEnd w:id="22"/>
+      <w:bookmarkEnd w:id="23"/>
     </w:p>
     <w:p>
       <w:r>
@@ -6217,7 +6329,7 @@
       <w:pPr>
         <w:pStyle w:val="Caption"/>
       </w:pPr>
-      <w:bookmarkStart w:id="23" w:name="_Toc1301511"/>
+      <w:bookmarkStart w:id="24" w:name="_Toc1301511"/>
       <w:r>
         <w:t xml:space="preserve">Table </w:t>
       </w:r>
@@ -6254,17 +6366,17 @@
       <w:r>
         <w:t xml:space="preserve"> API operations</w:t>
       </w:r>
-      <w:bookmarkEnd w:id="23"/>
+      <w:bookmarkEnd w:id="24"/>
     </w:p>
     <w:p>
       <w:pPr>
         <w:pStyle w:val="Heading2"/>
       </w:pPr>
-      <w:bookmarkStart w:id="24" w:name="_Toc1301500"/>
+      <w:bookmarkStart w:id="25" w:name="_Toc1301500"/>
       <w:r>
         <w:t>Responses</w:t>
       </w:r>
-      <w:bookmarkEnd w:id="24"/>
+      <w:bookmarkEnd w:id="25"/>
     </w:p>
     <w:p>
       <w:r>
@@ -6445,6 +6557,7 @@
               <w:pStyle w:val="Tabletext2"/>
             </w:pPr>
             <w:r>
+              <w:lastRenderedPageBreak/>
               <w:t>201</w:t>
             </w:r>
           </w:p>
@@ -6541,7 +6654,6 @@
               <w:pStyle w:val="Tabletext2"/>
             </w:pPr>
             <w:r>
-              <w:lastRenderedPageBreak/>
               <w:t xml:space="preserve">400 </w:t>
             </w:r>
           </w:p>
@@ -7237,7 +7349,7 @@
       <w:pPr>
         <w:pStyle w:val="Caption"/>
       </w:pPr>
-      <w:bookmarkStart w:id="25" w:name="_Toc1301512"/>
+      <w:bookmarkStart w:id="26" w:name="_Toc1301512"/>
       <w:r>
         <w:t xml:space="preserve">Table </w:t>
       </w:r>
@@ -7274,14 +7386,14 @@
       <w:r>
         <w:t xml:space="preserve"> Response codes</w:t>
       </w:r>
-      <w:bookmarkEnd w:id="25"/>
+      <w:bookmarkEnd w:id="26"/>
     </w:p>
     <w:p>
       <w:pPr>
         <w:pStyle w:val="Heading1"/>
         <w:pageBreakBefore/>
       </w:pPr>
-      <w:bookmarkStart w:id="26" w:name="_Toc1301502"/>
+      <w:bookmarkStart w:id="27" w:name="_Toc1301502"/>
       <w:r>
         <w:lastRenderedPageBreak/>
         <w:t xml:space="preserve">Response </w:t>
@@ -7289,7 +7401,7 @@
       <w:r>
         <w:t>object</w:t>
       </w:r>
-      <w:bookmarkEnd w:id="26"/>
+      <w:bookmarkEnd w:id="27"/>
     </w:p>
     <w:p>
       <w:pPr>
@@ -7424,6 +7536,9 @@
       <w:r>
         <w:t>store</w:t>
       </w:r>
+      <w:r>
+        <w:t>.in</w:t>
+      </w:r>
     </w:p>
     <w:p>
       <w:pPr>
@@ -7431,6 +7546,15 @@
         <w:ind w:hanging="278"/>
       </w:pPr>
       <w:r>
+        <w:t>store.out</w:t>
+      </w:r>
+    </w:p>
+    <w:p>
+      <w:pPr>
+        <w:pStyle w:val="Bullet1"/>
+        <w:ind w:hanging="278"/>
+      </w:pPr>
+      <w:r>
         <w:t>enjoy</w:t>
       </w:r>
     </w:p>
@@ -7440,6 +7564,20 @@
       </w:pPr>
       <w:r>
         <w:t>grid</w:t>
+      </w:r>
+      <w:r>
+        <w:t>.in</w:t>
+      </w:r>
+    </w:p>
+    <w:p>
+      <w:pPr>
+        <w:pStyle w:val="Bullet1"/>
+      </w:pPr>
+      <w:r>
+        <w:t>grid.</w:t>
+      </w:r>
+      <w:r>
+        <w:t>out</w:t>
       </w:r>
     </w:p>
     <w:p>
@@ -15328,7 +15466,7 @@
       <w:pPr>
         <w:pStyle w:val="Caption"/>
       </w:pPr>
-      <w:bookmarkStart w:id="27" w:name="_Toc1301513"/>
+      <w:bookmarkStart w:id="28" w:name="_Toc1301513"/>
       <w:r>
         <w:t xml:space="preserve">Table </w:t>
       </w:r>
@@ -15383,7 +15521,7 @@
       <w:r>
         <w:t>’ period</w:t>
       </w:r>
-      <w:bookmarkEnd w:id="27"/>
+      <w:bookmarkEnd w:id="28"/>
       <w:r>
         <w:t xml:space="preserve"> </w:t>
       </w:r>
@@ -15663,12 +15801,12 @@
       <w:pPr>
         <w:pStyle w:val="Heading2"/>
       </w:pPr>
-      <w:bookmarkStart w:id="28" w:name="_Toc1301503"/>
+      <w:bookmarkStart w:id="29" w:name="_Toc1301503"/>
       <w:r>
         <w:lastRenderedPageBreak/>
         <w:t>Response periods</w:t>
       </w:r>
-      <w:bookmarkEnd w:id="28"/>
+      <w:bookmarkEnd w:id="29"/>
     </w:p>
     <w:p>
       <w:pPr>
@@ -20896,7 +21034,7 @@
           <w:docGrid w:linePitch="360"/>
         </w:sectPr>
       </w:pPr>
-      <w:bookmarkStart w:id="29" w:name="_Toc1301514"/>
+      <w:bookmarkStart w:id="30" w:name="_Toc1301514"/>
       <w:r>
         <w:t xml:space="preserve">Table </w:t>
       </w:r>
@@ -20933,18 +21071,18 @@
       <w:r>
         <w:t xml:space="preserve"> Dataset composition for each period</w:t>
       </w:r>
-      <w:bookmarkEnd w:id="29"/>
+      <w:bookmarkEnd w:id="30"/>
     </w:p>
     <w:p>
       <w:pPr>
         <w:pStyle w:val="Heading2"/>
       </w:pPr>
-      <w:bookmarkStart w:id="30" w:name="_Toc1301504"/>
+      <w:bookmarkStart w:id="31" w:name="_Toc1301504"/>
       <w:r>
         <w:lastRenderedPageBreak/>
         <w:t>Data representation</w:t>
       </w:r>
-      <w:bookmarkEnd w:id="30"/>
+      <w:bookmarkEnd w:id="31"/>
     </w:p>
     <w:p>
       <w:pPr>
@@ -21079,13 +21217,7 @@
               <w:rPr>
                 <w:rStyle w:val="Hyperlink"/>
               </w:rPr>
-              <w:t>hse</w:t>
-            </w:r>
-            <w:r>
-              <w:rPr>
-                <w:rStyle w:val="Hyperlink"/>
-              </w:rPr>
-              <w:t>/</w:t>
+              <w:t>monitoring-data/</w:t>
             </w:r>
             <w:r>
               <w:rPr>
@@ -21163,13 +21295,7 @@
               <w:rPr>
                 <w:rStyle w:val="Hyperlink"/>
               </w:rPr>
-              <w:t>hse</w:t>
-            </w:r>
-            <w:r>
-              <w:rPr>
-                <w:rStyle w:val="Hyperlink"/>
-              </w:rPr>
-              <w:t>/</w:t>
+              <w:t>monitoring-data/</w:t>
             </w:r>
             <w:r>
               <w:rPr>
@@ -21479,7 +21605,7 @@
               <w:rPr>
                 <w:rStyle w:val="Caption1"/>
               </w:rPr>
-              <w:t>item</w:t>
+              <w:t>collection</w:t>
             </w:r>
             <w:r>
               <w:t xml:space="preserve"> </w:t>
@@ -21491,7 +21617,13 @@
               <w:t xml:space="preserve"> </w:t>
             </w:r>
             <w:r>
-              <w:t xml:space="preserve">this link refers to the items in the </w:t>
+              <w:t xml:space="preserve">this link refers to </w:t>
+            </w:r>
+            <w:r>
+              <w:t>all</w:t>
+            </w:r>
+            <w:r>
+              <w:t xml:space="preserve"> items in the </w:t>
             </w:r>
             <w:r>
               <w:t>collection</w:t>
@@ -21662,13 +21794,13 @@
                 <w:rPr>
                   <w:rStyle w:val="Hyperlink"/>
                 </w:rPr>
-                <w:t>hse</w:t>
+                <w:t>monitoring-data/</w:t>
               </w:r>
               <w:r>
                 <w:rPr>
                   <w:rStyle w:val="Hyperlink"/>
                 </w:rPr>
-                <w:t>/month/201902</w:t>
+                <w:t>month/201902</w:t>
               </w:r>
             </w:hyperlink>
             <w:r>
@@ -21726,13 +21858,13 @@
                 <w:rPr>
                   <w:rStyle w:val="Hyperlink"/>
                 </w:rPr>
-                <w:t>hse</w:t>
+                <w:t>monitoring-data/</w:t>
               </w:r>
               <w:r>
                 <w:rPr>
                   <w:rStyle w:val="Hyperlink"/>
                 </w:rPr>
-                <w:t>/week/20190203</w:t>
+                <w:t>week/20190203</w:t>
               </w:r>
             </w:hyperlink>
             <w:r>
@@ -21825,7 +21957,102 @@
               <w:pStyle w:val="Tabletext2"/>
             </w:pPr>
             <w:r>
-              <w:t>Documentation for this link, which may be used as tooltips in the presentation.</w:t>
+              <w:t>Documentation for this link</w:t>
+            </w:r>
+            <w:r>
+              <w:t>.</w:t>
+            </w:r>
+          </w:p>
+        </w:tc>
+      </w:tr>
+      <w:tr>
+        <w:tc>
+          <w:tcPr>
+            <w:tcW w:w="1454" w:type="dxa"/>
+            <w:tcBorders>
+              <w:top w:val="nil"/>
+              <w:bottom w:val="nil"/>
+              <w:right w:val="nil"/>
+            </w:tcBorders>
+            <w:tcMar>
+              <w:top w:w="28" w:type="dxa"/>
+              <w:bottom w:w="28" w:type="dxa"/>
+            </w:tcMar>
+          </w:tcPr>
+          <w:p>
+            <w:pPr>
+              <w:pStyle w:val="BodyText"/>
+              <w:spacing w:before="0" w:after="0"/>
+              <w:rPr>
+                <w:rFonts w:ascii="Consolas" w:hAnsi="Consolas"/>
+                <w:sz w:val="18"/>
+                <w:szCs w:val="18"/>
+              </w:rPr>
+            </w:pPr>
+          </w:p>
+        </w:tc>
+        <w:tc>
+          <w:tcPr>
+            <w:tcW w:w="1050" w:type="dxa"/>
+            <w:tcBorders>
+              <w:top w:val="dotted" w:sz="4" w:space="0" w:color="auto"/>
+              <w:left w:val="nil"/>
+              <w:bottom w:val="dotted" w:sz="4" w:space="0" w:color="auto"/>
+              <w:right w:val="nil"/>
+            </w:tcBorders>
+            <w:tcMar>
+              <w:top w:w="28" w:type="dxa"/>
+              <w:bottom w:w="28" w:type="dxa"/>
+            </w:tcMar>
+          </w:tcPr>
+          <w:p>
+            <w:pPr>
+              <w:pStyle w:val="Tabletext2"/>
+              <w:rPr>
+                <w:rStyle w:val="Code2"/>
+              </w:rPr>
+            </w:pPr>
+            <w:r>
+              <w:rPr>
+                <w:rStyle w:val="Code2"/>
+              </w:rPr>
+              <w:t>title</w:t>
+            </w:r>
+          </w:p>
+        </w:tc>
+        <w:tc>
+          <w:tcPr>
+            <w:tcW w:w="6857" w:type="dxa"/>
+            <w:gridSpan w:val="2"/>
+            <w:tcBorders>
+              <w:top w:val="dotted" w:sz="4" w:space="0" w:color="auto"/>
+              <w:left w:val="nil"/>
+              <w:bottom w:val="dotted" w:sz="4" w:space="0" w:color="auto"/>
+              <w:right w:val="nil"/>
+            </w:tcBorders>
+            <w:tcMar>
+              <w:top w:w="28" w:type="dxa"/>
+              <w:bottom w:w="28" w:type="dxa"/>
+            </w:tcMar>
+          </w:tcPr>
+          <w:p>
+            <w:pPr>
+              <w:pStyle w:val="Tabletext2"/>
+            </w:pPr>
+            <w:r>
+              <w:t xml:space="preserve">The title to display </w:t>
+            </w:r>
+            <w:r>
+              <w:t xml:space="preserve">alongside the data for this item, and can </w:t>
+            </w:r>
+            <w:r>
+              <w:t xml:space="preserve">be used as </w:t>
+            </w:r>
+            <w:r>
+              <w:t xml:space="preserve">a caption or </w:t>
+            </w:r>
+            <w:r>
+              <w:t>tooltip in the presentation.</w:t>
             </w:r>
           </w:p>
         </w:tc>
@@ -23486,7 +23713,7 @@
       <w:pPr>
         <w:pStyle w:val="Caption"/>
       </w:pPr>
-      <w:bookmarkStart w:id="31" w:name="_Toc1301515"/>
+      <w:bookmarkStart w:id="32" w:name="_Toc1301515"/>
       <w:r>
         <w:t xml:space="preserve">Table </w:t>
       </w:r>
@@ -23523,7 +23750,7 @@
       <w:r>
         <w:t xml:space="preserve"> JSON message elements</w:t>
       </w:r>
-      <w:bookmarkEnd w:id="31"/>
+      <w:bookmarkEnd w:id="32"/>
     </w:p>
     <w:p>
       <w:pPr>
@@ -23541,7 +23768,7 @@
       <w:pPr>
         <w:pStyle w:val="Heading1"/>
       </w:pPr>
-      <w:bookmarkStart w:id="32" w:name="_Toc1301505"/>
+      <w:bookmarkStart w:id="33" w:name="_Toc1301505"/>
       <w:r>
         <w:lastRenderedPageBreak/>
         <w:t xml:space="preserve">Application </w:t>
@@ -23549,7 +23776,7 @@
       <w:r>
         <w:t>views</w:t>
       </w:r>
-      <w:bookmarkEnd w:id="32"/>
+      <w:bookmarkEnd w:id="33"/>
     </w:p>
     <w:p>
       <w:r>
@@ -23590,11 +23817,11 @@
       <w:pPr>
         <w:pStyle w:val="Heading2"/>
       </w:pPr>
-      <w:bookmarkStart w:id="33" w:name="_Toc1301506"/>
+      <w:bookmarkStart w:id="34" w:name="_Toc1301506"/>
       <w:r>
         <w:t>Graph format</w:t>
       </w:r>
-      <w:bookmarkEnd w:id="33"/>
+      <w:bookmarkEnd w:id="34"/>
     </w:p>
     <w:p>
       <w:r>
@@ -23705,7 +23932,7 @@
       <w:pPr>
         <w:pStyle w:val="Caption"/>
       </w:pPr>
-      <w:bookmarkStart w:id="34" w:name="_Ref961800"/>
+      <w:bookmarkStart w:id="35" w:name="_Ref961800"/>
       <w:r>
         <w:t xml:space="preserve">Figure </w:t>
       </w:r>
@@ -23739,7 +23966,7 @@
         </w:rPr>
         <w:fldChar w:fldCharType="end"/>
       </w:r>
-      <w:bookmarkEnd w:id="34"/>
+      <w:bookmarkEnd w:id="35"/>
       <w:r>
         <w:t xml:space="preserve"> </w:t>
       </w:r>
@@ -23789,12 +24016,12 @@
       <w:pPr>
         <w:pStyle w:val="Heading2"/>
       </w:pPr>
-      <w:bookmarkStart w:id="35" w:name="_Toc1301507"/>
+      <w:bookmarkStart w:id="36" w:name="_Toc1301507"/>
       <w:r>
         <w:lastRenderedPageBreak/>
         <w:t>Data paths</w:t>
       </w:r>
-      <w:bookmarkEnd w:id="35"/>
+      <w:bookmarkEnd w:id="36"/>
       <w:r>
         <w:t xml:space="preserve"> </w:t>
       </w:r>
@@ -23845,19 +24072,7 @@
           <w:rPr>
             <w:rStyle w:val="Hyperlink"/>
           </w:rPr>
-          <w:t>http://jsonpath.</w:t>
-        </w:r>
-        <w:r>
-          <w:rPr>
-            <w:rStyle w:val="Hyperlink"/>
-          </w:rPr>
-          <w:t>c</w:t>
-        </w:r>
-        <w:r>
-          <w:rPr>
-            <w:rStyle w:val="Hyperlink"/>
-          </w:rPr>
-          <w:t>om/</w:t>
+          <w:t>http://jsonpath.com/</w:t>
         </w:r>
       </w:hyperlink>
       <w:r>
@@ -24379,13 +24594,7 @@
               <w:rPr>
                 <w:rStyle w:val="Hyperlink"/>
               </w:rPr>
-              <w:t>hse</w:t>
-            </w:r>
-            <w:r>
-              <w:rPr>
-                <w:rStyle w:val="Hyperlink"/>
-              </w:rPr>
-              <w:t>/</w:t>
+              <w:t>monitoring-data/</w:t>
             </w:r>
             <w:r>
               <w:rPr>
@@ -24547,13 +24756,7 @@
               <w:rPr>
                 <w:rStyle w:val="Hyperlink"/>
               </w:rPr>
-              <w:t>hse</w:t>
-            </w:r>
-            <w:r>
-              <w:rPr>
-                <w:rStyle w:val="Hyperlink"/>
-              </w:rPr>
-              <w:t>/</w:t>
+              <w:t>monitoring-data/</w:t>
             </w:r>
             <w:r>
               <w:rPr>
@@ -24743,13 +24946,7 @@
               <w:rPr>
                 <w:rStyle w:val="Hyperlink"/>
               </w:rPr>
-              <w:t>hse</w:t>
-            </w:r>
-            <w:r>
-              <w:rPr>
-                <w:rStyle w:val="Hyperlink"/>
-              </w:rPr>
-              <w:t>/</w:t>
+              <w:t>monitoring-data/</w:t>
             </w:r>
             <w:r>
               <w:rPr>
@@ -25066,7 +25263,6 @@
                 <w:szCs w:val="18"/>
               </w:rPr>
             </w:pPr>
-            <w:bookmarkStart w:id="36" w:name="_GoBack"/>
             <w:r>
               <w:rPr>
                 <w:rStyle w:val="Code1"/>
@@ -25079,30 +25275,22 @@
                 <w:rStyle w:val="Code1"/>
                 <w:szCs w:val="18"/>
               </w:rPr>
-              <w:t>.day</w:t>
+              <w:t>.day.out</w:t>
             </w:r>
             <w:r>
               <w:rPr>
                 <w:rStyle w:val="Code1"/>
                 <w:szCs w:val="18"/>
               </w:rPr>
-              <w:t>.out</w:t>
+              <w:t>')]</w:t>
             </w:r>
             <w:r>
               <w:rPr>
                 <w:rStyle w:val="Code1"/>
                 <w:szCs w:val="18"/>
               </w:rPr>
-              <w:t>')]</w:t>
-            </w:r>
-            <w:r>
-              <w:rPr>
-                <w:rStyle w:val="Code1"/>
-                <w:szCs w:val="18"/>
-              </w:rPr>
               <w:t>.value</w:t>
             </w:r>
-            <w:bookmarkEnd w:id="36"/>
           </w:p>
         </w:tc>
         <w:tc>
@@ -25373,13 +25561,7 @@
               <w:rPr>
                 <w:rStyle w:val="Hyperlink"/>
               </w:rPr>
-              <w:t>hse</w:t>
-            </w:r>
-            <w:r>
-              <w:rPr>
-                <w:rStyle w:val="Hyperlink"/>
-              </w:rPr>
-              <w:t>/</w:t>
+              <w:t>monitoring-data/</w:t>
             </w:r>
             <w:r>
               <w:rPr>
@@ -25422,13 +25604,7 @@
               <w:rPr>
                 <w:rStyle w:val="Hyperlink"/>
               </w:rPr>
-              <w:t>hse</w:t>
-            </w:r>
-            <w:r>
-              <w:rPr>
-                <w:rStyle w:val="Hyperlink"/>
-              </w:rPr>
-              <w:t>/</w:t>
+              <w:t>monitoring-data/</w:t>
             </w:r>
             <w:r>
               <w:rPr>
@@ -25471,13 +25647,7 @@
               <w:rPr>
                 <w:rStyle w:val="Hyperlink"/>
               </w:rPr>
-              <w:t>hse</w:t>
-            </w:r>
-            <w:r>
-              <w:rPr>
-                <w:rStyle w:val="Hyperlink"/>
-              </w:rPr>
-              <w:t>/</w:t>
+              <w:t>monitoring-data/</w:t>
             </w:r>
             <w:r>
               <w:rPr>
@@ -25520,13 +25690,7 @@
               <w:rPr>
                 <w:rStyle w:val="Hyperlink"/>
               </w:rPr>
-              <w:t>hse</w:t>
-            </w:r>
-            <w:r>
-              <w:rPr>
-                <w:rStyle w:val="Hyperlink"/>
-              </w:rPr>
-              <w:t>/</w:t>
+              <w:t>monitoring-data/</w:t>
             </w:r>
             <w:r>
               <w:rPr>
@@ -25569,13 +25733,7 @@
               <w:rPr>
                 <w:rStyle w:val="Hyperlink"/>
               </w:rPr>
-              <w:t>hse</w:t>
-            </w:r>
-            <w:r>
-              <w:rPr>
-                <w:rStyle w:val="Hyperlink"/>
-              </w:rPr>
-              <w:t>/</w:t>
+              <w:t>monitoring-data/</w:t>
             </w:r>
             <w:r>
               <w:rPr>
@@ -25618,13 +25776,7 @@
               <w:rPr>
                 <w:rStyle w:val="Hyperlink"/>
               </w:rPr>
-              <w:t>hse</w:t>
-            </w:r>
-            <w:r>
-              <w:rPr>
-                <w:rStyle w:val="Hyperlink"/>
-              </w:rPr>
-              <w:t>/</w:t>
+              <w:t>monitoring-data/</w:t>
             </w:r>
             <w:r>
               <w:rPr>
@@ -25667,13 +25819,7 @@
               <w:rPr>
                 <w:rStyle w:val="Hyperlink"/>
               </w:rPr>
-              <w:t>hse</w:t>
-            </w:r>
-            <w:r>
-              <w:rPr>
-                <w:rStyle w:val="Hyperlink"/>
-              </w:rPr>
-              <w:t>/</w:t>
+              <w:t>monitoring-data/</w:t>
             </w:r>
             <w:r>
               <w:rPr>
@@ -28951,7 +29097,7 @@
 </file>
 
 <file path=customXml/itemProps1.xml><?xml version="1.0" encoding="utf-8"?>
-<ds:datastoreItem xmlns:ds="http://schemas.openxmlformats.org/officeDocument/2006/customXml" ds:itemID="{F41D8FBB-3BC3-4708-BD81-90E170FD4AF5}">
+<ds:datastoreItem xmlns:ds="http://schemas.openxmlformats.org/officeDocument/2006/customXml" ds:itemID="{E1126A94-561F-434A-A5CE-316E9A6F9B84}">
   <ds:schemaRefs>
     <ds:schemaRef ds:uri="http://schemas.openxmlformats.org/officeDocument/2006/bibliography"/>
   </ds:schemaRefs>

</xml_diff>

<commit_message>
api paths and definitions
</commit_message>
<xml_diff>
--- a/docs/hse-api.docx
+++ b/docs/hse-api.docx
@@ -2783,6 +2783,8 @@
             </w:r>
           </w:p>
         </w:tc>
+        <w:bookmarkStart w:id="3" w:name="_GoBack"/>
+        <w:bookmarkEnd w:id="3"/>
       </w:tr>
       <w:tr>
         <w:trPr>
@@ -2849,9 +2851,9 @@
       <w:pPr>
         <w:pStyle w:val="Caption"/>
       </w:pPr>
-      <w:bookmarkStart w:id="3" w:name="_Ref954038"/>
-      <w:bookmarkStart w:id="4" w:name="_Toc1301508"/>
-      <w:bookmarkStart w:id="5" w:name="_Ref954044"/>
+      <w:bookmarkStart w:id="4" w:name="_Ref954038"/>
+      <w:bookmarkStart w:id="5" w:name="_Toc1301508"/>
+      <w:bookmarkStart w:id="6" w:name="_Ref954044"/>
       <w:r>
         <w:t xml:space="preserve">Table </w:t>
       </w:r>
@@ -2885,11 +2887,11 @@
         </w:rPr>
         <w:fldChar w:fldCharType="end"/>
       </w:r>
-      <w:bookmarkEnd w:id="3"/>
+      <w:bookmarkEnd w:id="4"/>
       <w:r>
         <w:t xml:space="preserve"> </w:t>
       </w:r>
-      <w:bookmarkStart w:id="6" w:name="_Ref954034"/>
+      <w:bookmarkStart w:id="7" w:name="_Ref954034"/>
       <w:r>
         <w:t xml:space="preserve">Colour codes </w:t>
       </w:r>
@@ -2905,12 +2907,12 @@
       <w:r>
         <w:t>sources</w:t>
       </w:r>
-      <w:bookmarkEnd w:id="4"/>
+      <w:bookmarkEnd w:id="5"/>
       <w:r>
         <w:t xml:space="preserve"> </w:t>
       </w:r>
-      <w:bookmarkEnd w:id="5"/>
       <w:bookmarkEnd w:id="6"/>
+      <w:bookmarkEnd w:id="7"/>
     </w:p>
     <w:p>
       <w:pPr>
@@ -2995,7 +2997,7 @@
       <w:pPr>
         <w:pStyle w:val="Caption"/>
       </w:pPr>
-      <w:bookmarkStart w:id="7" w:name="_Ref961794"/>
+      <w:bookmarkStart w:id="8" w:name="_Ref961794"/>
       <w:r>
         <w:t xml:space="preserve">Figure </w:t>
       </w:r>
@@ -3029,7 +3031,7 @@
         </w:rPr>
         <w:fldChar w:fldCharType="end"/>
       </w:r>
-      <w:bookmarkEnd w:id="7"/>
+      <w:bookmarkEnd w:id="8"/>
       <w:r>
         <w:t xml:space="preserve"> </w:t>
       </w:r>
@@ -3301,11 +3303,11 @@
       <w:pPr>
         <w:pStyle w:val="Heading1"/>
       </w:pPr>
-      <w:bookmarkStart w:id="8" w:name="_Toc1301492"/>
+      <w:bookmarkStart w:id="9" w:name="_Toc1301492"/>
       <w:r>
         <w:t>API specification</w:t>
       </w:r>
-      <w:bookmarkEnd w:id="8"/>
+      <w:bookmarkEnd w:id="9"/>
     </w:p>
     <w:p>
       <w:pPr>
@@ -3470,12 +3472,12 @@
       <w:pPr>
         <w:pStyle w:val="Heading2"/>
       </w:pPr>
-      <w:bookmarkStart w:id="9" w:name="_Toc1301501"/>
-      <w:bookmarkStart w:id="10" w:name="_Toc1301493"/>
+      <w:bookmarkStart w:id="10" w:name="_Toc1301501"/>
+      <w:bookmarkStart w:id="11" w:name="_Toc1301493"/>
       <w:r>
         <w:t>Versions</w:t>
       </w:r>
-      <w:bookmarkEnd w:id="9"/>
+      <w:bookmarkEnd w:id="10"/>
     </w:p>
     <w:p>
       <w:r>
@@ -3526,7 +3528,7 @@
         </w:rPr>
         <w:t>Date and time format</w:t>
       </w:r>
-      <w:bookmarkEnd w:id="10"/>
+      <w:bookmarkEnd w:id="11"/>
     </w:p>
     <w:p>
       <w:pPr>
@@ -3651,11 +3653,11 @@
       <w:pPr>
         <w:pStyle w:val="Heading2"/>
       </w:pPr>
-      <w:bookmarkStart w:id="11" w:name="_Toc1301494"/>
+      <w:bookmarkStart w:id="12" w:name="_Toc1301494"/>
       <w:r>
         <w:t>Timezones</w:t>
       </w:r>
-      <w:bookmarkEnd w:id="11"/>
+      <w:bookmarkEnd w:id="12"/>
     </w:p>
     <w:p>
       <w:pPr>
@@ -3755,10 +3757,28 @@
         <w:rPr>
           <w:rStyle w:val="Hyperlink"/>
         </w:rPr>
-        <w:t>week/201902091830Z</w:t>
-      </w:r>
-      <w:r>
-        <w:t xml:space="preserve"> == 18:30 UTC</w:t>
+        <w:t>week/20190209</w:t>
+      </w:r>
+      <w:r>
+        <w:rPr>
+          <w:rStyle w:val="Hyperlink"/>
+        </w:rPr>
+        <w:t>09</w:t>
+      </w:r>
+      <w:r>
+        <w:rPr>
+          <w:rStyle w:val="Hyperlink"/>
+        </w:rPr>
+        <w:t>30Z</w:t>
+      </w:r>
+      <w:r>
+        <w:t xml:space="preserve"> == </w:t>
+      </w:r>
+      <w:r>
+        <w:t>09</w:t>
+      </w:r>
+      <w:r>
+        <w:t>:30 UTC</w:t>
       </w:r>
     </w:p>
     <w:p>
@@ -3772,13 +3792,10 @@
         <w:t xml:space="preserve">or </w:t>
       </w:r>
       <w:r>
-        <w:t xml:space="preserve">local time with </w:t>
-      </w:r>
-      <w:r>
-        <w:t xml:space="preserve">an </w:t>
-      </w:r>
-      <w:r>
-        <w:t xml:space="preserve">offset </w:t>
+        <w:t xml:space="preserve">local time with offset </w:t>
+      </w:r>
+      <w:r>
+        <w:t>for Jakarta</w:t>
       </w:r>
     </w:p>
     <w:p>
@@ -3832,21 +3849,45 @@
         <w:rPr>
           <w:rStyle w:val="Hyperlink"/>
         </w:rPr>
-        <w:t>week/201902091500-0330</w:t>
-      </w:r>
-      <w:r>
-        <w:t xml:space="preserve"> == 18:30 UTC</w:t>
+        <w:t>week/201902091</w:t>
+      </w:r>
+      <w:r>
+        <w:rPr>
+          <w:rStyle w:val="Hyperlink"/>
+        </w:rPr>
+        <w:t>63</w:t>
+      </w:r>
+      <w:r>
+        <w:rPr>
+          <w:rStyle w:val="Hyperlink"/>
+        </w:rPr>
+        <w:t>0-0</w:t>
+      </w:r>
+      <w:r>
+        <w:rPr>
+          <w:rStyle w:val="Hyperlink"/>
+        </w:rPr>
+        <w:t>700</w:t>
+      </w:r>
+      <w:r>
+        <w:t xml:space="preserve"> == </w:t>
+      </w:r>
+      <w:r>
+        <w:t>09</w:t>
+      </w:r>
+      <w:r>
+        <w:t>:30 UTC</w:t>
       </w:r>
     </w:p>
     <w:p>
       <w:pPr>
         <w:pStyle w:val="Heading2"/>
       </w:pPr>
-      <w:bookmarkStart w:id="12" w:name="_Toc1301495"/>
+      <w:bookmarkStart w:id="13" w:name="_Toc1301495"/>
       <w:r>
         <w:t>Media Types</w:t>
       </w:r>
-      <w:bookmarkEnd w:id="12"/>
+      <w:bookmarkEnd w:id="13"/>
     </w:p>
     <w:p>
       <w:pPr>
@@ -3989,14 +4030,14 @@
           <w:rStyle w:val="BodyTextChar"/>
         </w:rPr>
       </w:pPr>
-      <w:bookmarkStart w:id="13" w:name="_Toc1301496"/>
+      <w:bookmarkStart w:id="14" w:name="_Toc1301496"/>
       <w:r>
         <w:rPr>
           <w:rStyle w:val="BodyTextChar"/>
         </w:rPr>
         <w:t>Headers</w:t>
       </w:r>
-      <w:bookmarkEnd w:id="13"/>
+      <w:bookmarkEnd w:id="14"/>
     </w:p>
     <w:p>
       <w:r>
@@ -4134,12 +4175,12 @@
       <w:pPr>
         <w:pStyle w:val="Heading2"/>
       </w:pPr>
-      <w:bookmarkStart w:id="14" w:name="_Toc1301497"/>
+      <w:bookmarkStart w:id="15" w:name="_Toc1301497"/>
       <w:r>
         <w:lastRenderedPageBreak/>
         <w:t>Link-relation Types</w:t>
       </w:r>
-      <w:bookmarkEnd w:id="14"/>
+      <w:bookmarkEnd w:id="15"/>
     </w:p>
     <w:p>
       <w:pPr>
@@ -4876,7 +4917,7 @@
         <w:keepNext/>
         <w:keepLines/>
       </w:pPr>
-      <w:bookmarkStart w:id="15" w:name="_Toc1301509"/>
+      <w:bookmarkStart w:id="16" w:name="_Toc1301509"/>
       <w:r>
         <w:t xml:space="preserve">Table </w:t>
       </w:r>
@@ -4913,14 +4954,14 @@
       <w:r>
         <w:t xml:space="preserve"> Link-relation Types</w:t>
       </w:r>
-      <w:bookmarkEnd w:id="15"/>
+      <w:bookmarkEnd w:id="16"/>
     </w:p>
     <w:p>
       <w:pPr>
         <w:pStyle w:val="Heading1"/>
         <w:pageBreakBefore/>
       </w:pPr>
-      <w:bookmarkStart w:id="16" w:name="_Toc1301498"/>
+      <w:bookmarkStart w:id="17" w:name="_Toc1301498"/>
       <w:r>
         <w:lastRenderedPageBreak/>
         <w:t xml:space="preserve">Request </w:t>
@@ -4929,7 +4970,7 @@
       <w:r>
         <w:t>paths</w:t>
       </w:r>
-      <w:bookmarkEnd w:id="16"/>
+      <w:bookmarkEnd w:id="17"/>
     </w:p>
     <w:p>
       <w:pPr>
@@ -5465,24 +5506,7 @@
               <w:keepNext/>
             </w:pPr>
             <w:r>
-              <w:t>T</w:t>
-            </w:r>
-            <w:r>
-              <w:t>he finest grain</w:t>
-            </w:r>
-            <w:r>
-              <w:t xml:space="preserve"> and </w:t>
-            </w:r>
-            <w:r>
-              <w:t xml:space="preserve">not applicable as an ‘interval’ </w:t>
-            </w:r>
-            <w:r>
-              <w:t>parameter</w:t>
-            </w:r>
-            <w:bookmarkStart w:id="17" w:name="_GoBack"/>
-            <w:bookmarkEnd w:id="17"/>
-            <w:r>
-              <w:t>.</w:t>
+              <w:t>milliseconds. The finest grain, not broken down further.</w:t>
             </w:r>
           </w:p>
         </w:tc>
@@ -5505,14 +5529,12 @@
                 <w:rStyle w:val="Code0"/>
               </w:rPr>
             </w:pPr>
-            <w:bookmarkStart w:id="18" w:name="RANGE!A23:A30"/>
             <w:r>
               <w:rPr>
                 <w:rStyle w:val="Code0"/>
               </w:rPr>
-              <w:t>hour</w:t>
-            </w:r>
-            <w:bookmarkEnd w:id="18"/>
+              <w:t>second</w:t>
+            </w:r>
           </w:p>
         </w:tc>
         <w:tc>
@@ -5526,7 +5548,51 @@
               <w:keepNext/>
             </w:pPr>
             <w:r>
-              <w:t xml:space="preserve">hourly data (1 day), broken down by </w:t>
+              <w:t>second data, not broken down further.</w:t>
+            </w:r>
+          </w:p>
+        </w:tc>
+      </w:tr>
+      <w:tr>
+        <w:trPr>
+          <w:cantSplit/>
+          <w:trHeight w:val="77"/>
+        </w:trPr>
+        <w:tc>
+          <w:tcPr>
+            <w:tcW w:w="627" w:type="pct"/>
+            <w:shd w:val="clear" w:color="auto" w:fill="FFFFFF" w:themeFill="background1"/>
+          </w:tcPr>
+          <w:p>
+            <w:pPr>
+              <w:pStyle w:val="Tabletext2"/>
+              <w:keepNext/>
+              <w:rPr>
+                <w:rStyle w:val="Code0"/>
+              </w:rPr>
+            </w:pPr>
+            <w:bookmarkStart w:id="18" w:name="RANGE!A23:A30"/>
+            <w:r>
+              <w:rPr>
+                <w:rStyle w:val="Code0"/>
+              </w:rPr>
+              <w:t>hour</w:t>
+            </w:r>
+            <w:bookmarkEnd w:id="18"/>
+          </w:p>
+        </w:tc>
+        <w:tc>
+          <w:tcPr>
+            <w:tcW w:w="4373" w:type="pct"/>
+            <w:shd w:val="clear" w:color="auto" w:fill="FFFFFF" w:themeFill="background1"/>
+          </w:tcPr>
+          <w:p>
+            <w:pPr>
+              <w:pStyle w:val="Tabletext2"/>
+              <w:keepNext/>
+            </w:pPr>
+            <w:r>
+              <w:t xml:space="preserve">hourly data, broken down by </w:t>
             </w:r>
             <w:r>
               <w:rPr>
@@ -29079,7 +29145,7 @@
 </file>
 
 <file path=customXml/itemProps1.xml><?xml version="1.0" encoding="utf-8"?>
-<ds:datastoreItem xmlns:ds="http://schemas.openxmlformats.org/officeDocument/2006/customXml" ds:itemID="{60DB0938-7366-415B-81F3-59DA219D8EDE}">
+<ds:datastoreItem xmlns:ds="http://schemas.openxmlformats.org/officeDocument/2006/customXml" ds:itemID="{6E94C660-0537-4E83-B6E3-AE59A6635087}">
   <ds:schemaRefs>
     <ds:schemaRef ds:uri="http://schemas.openxmlformats.org/officeDocument/2006/bibliography"/>
   </ds:schemaRefs>

</xml_diff>